<commit_message>
Update Clinician UI Comments.docx
</commit_message>
<xml_diff>
--- a/other/Clinician UI Comments.docx
+++ b/other/Clinician UI Comments.docx
@@ -48,7 +48,7 @@
           </mc:Choice>
           <mc:Fallback>
             <w:pict>
-              <v:shapetype w14:anchorId="7686F25B" id="_x0000_t75" coordsize="21600,21600" o:spt="75" o:preferrelative="t" path="m@4@5l@4@11@9@11@9@5xe" filled="f" stroked="f">
+              <v:shapetype w14:anchorId="147E0010" id="_x0000_t75" coordsize="21600,21600" o:spt="75" o:preferrelative="t" path="m@4@5l@4@11@9@11@9@5xe" filled="f" stroked="f">
                 <v:stroke joinstyle="miter"/>
                 <v:formulas>
                   <v:f eqn="if lineDrawn pixelLineWidth 0"/>
@@ -112,7 +112,7 @@
           </mc:Choice>
           <mc:Fallback>
             <w:pict>
-              <v:shape w14:anchorId="32D232C1" id="Ink 14" o:spid="_x0000_s1026" type="#_x0000_t75" style="position:absolute;margin-left:344.8pt;margin-top:119.65pt;width:13.5pt;height:18.2pt;z-index:251670528;visibility:visible;mso-wrap-style:square;mso-wrap-distance-left:9pt;mso-wrap-distance-top:0;mso-wrap-distance-right:9pt;mso-wrap-distance-bottom:0;mso-position-horizontal:absolute;mso-position-horizontal-relative:text;mso-position-vertical:absolute;mso-position-vertical-relative:text" o:gfxdata="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">
+              <v:shape w14:anchorId="0CE7EA0A" id="Ink 14" o:spid="_x0000_s1026" type="#_x0000_t75" style="position:absolute;margin-left:344.8pt;margin-top:119.65pt;width:13.5pt;height:18.2pt;z-index:251670528;visibility:visible;mso-wrap-style:square;mso-wrap-distance-left:9pt;mso-wrap-distance-top:0;mso-wrap-distance-right:9pt;mso-wrap-distance-bottom:0;mso-position-horizontal:absolute;mso-position-horizontal-relative:text;mso-position-vertical:absolute;mso-position-vertical-relative:text" o:gfxdata="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">
                 <v:imagedata r:id="rId8" o:title=""/>
               </v:shape>
             </w:pict>
@@ -157,7 +157,7 @@
           </mc:Choice>
           <mc:Fallback>
             <w:pict>
-              <v:shape w14:anchorId="7BB33E34" id="Ink 21" o:spid="_x0000_s1026" type="#_x0000_t75" style="position:absolute;margin-left:345.05pt;margin-top:82.1pt;width:22.35pt;height:24.45pt;z-index:251673600;visibility:visible;mso-wrap-style:square;mso-wrap-distance-left:9pt;mso-wrap-distance-top:0;mso-wrap-distance-right:9pt;mso-wrap-distance-bottom:0;mso-position-horizontal:absolute;mso-position-horizontal-relative:text;mso-position-vertical:absolute;mso-position-vertical-relative:text" o:gfxdata="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">
+              <v:shape w14:anchorId="41977767" id="Ink 21" o:spid="_x0000_s1026" type="#_x0000_t75" style="position:absolute;margin-left:345.05pt;margin-top:82.1pt;width:22.35pt;height:24.45pt;z-index:251673600;visibility:visible;mso-wrap-style:square;mso-wrap-distance-left:9pt;mso-wrap-distance-top:0;mso-wrap-distance-right:9pt;mso-wrap-distance-bottom:0;mso-position-horizontal:absolute;mso-position-horizontal-relative:text;mso-position-vertical:absolute;mso-position-vertical-relative:text" o:gfxdata="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">
                 <v:imagedata r:id="rId10" o:title=""/>
               </v:shape>
             </w:pict>
@@ -202,7 +202,7 @@
           </mc:Choice>
           <mc:Fallback>
             <w:pict>
-              <v:shape w14:anchorId="1FC868F2" id="Ink 25" o:spid="_x0000_s1026" type="#_x0000_t75" style="position:absolute;margin-left:181.55pt;margin-top:76.35pt;width:34.7pt;height:36.75pt;z-index:251677696;visibility:visible;mso-wrap-style:square;mso-wrap-distance-left:9pt;mso-wrap-distance-top:0;mso-wrap-distance-right:9pt;mso-wrap-distance-bottom:0;mso-position-horizontal:absolute;mso-position-horizontal-relative:text;mso-position-vertical:absolute;mso-position-vertical-relative:text" o:gfxdata="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">
+              <v:shape w14:anchorId="64322B32" id="Ink 25" o:spid="_x0000_s1026" type="#_x0000_t75" style="position:absolute;margin-left:181.55pt;margin-top:76.35pt;width:34.7pt;height:36.75pt;z-index:251677696;visibility:visible;mso-wrap-style:square;mso-wrap-distance-left:9pt;mso-wrap-distance-top:0;mso-wrap-distance-right:9pt;mso-wrap-distance-bottom:0;mso-position-horizontal:absolute;mso-position-horizontal-relative:text;mso-position-vertical:absolute;mso-position-vertical-relative:text" o:gfxdata="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">
                 <v:imagedata r:id="rId12" o:title=""/>
               </v:shape>
             </w:pict>
@@ -247,7 +247,7 @@
           </mc:Choice>
           <mc:Fallback>
             <w:pict>
-              <v:shape w14:anchorId="3EE2DA80" id="Ink 29" o:spid="_x0000_s1026" type="#_x0000_t75" style="position:absolute;margin-left:226.1pt;margin-top:109.8pt;width:19.2pt;height:22.5pt;z-index:251681792;visibility:visible;mso-wrap-style:square;mso-wrap-distance-left:9pt;mso-wrap-distance-top:0;mso-wrap-distance-right:9pt;mso-wrap-distance-bottom:0;mso-position-horizontal:absolute;mso-position-horizontal-relative:text;mso-position-vertical:absolute;mso-position-vertical-relative:text" o:gfxdata="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">
+              <v:shape w14:anchorId="2180CEEE" id="Ink 29" o:spid="_x0000_s1026" type="#_x0000_t75" style="position:absolute;margin-left:226.1pt;margin-top:109.8pt;width:19.2pt;height:22.5pt;z-index:251681792;visibility:visible;mso-wrap-style:square;mso-wrap-distance-left:9pt;mso-wrap-distance-top:0;mso-wrap-distance-right:9pt;mso-wrap-distance-bottom:0;mso-position-horizontal:absolute;mso-position-horizontal-relative:text;mso-position-vertical:absolute;mso-position-vertical-relative:text" o:gfxdata="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">
                 <v:imagedata r:id="rId14" o:title=""/>
               </v:shape>
             </w:pict>
@@ -292,7 +292,7 @@
           </mc:Choice>
           <mc:Fallback>
             <w:pict>
-              <v:shape w14:anchorId="2F45B151" id="Ink 32" o:spid="_x0000_s1026" type="#_x0000_t75" style="position:absolute;margin-left:90.3pt;margin-top:215.5pt;width:23.4pt;height:23.7pt;z-index:251684864;visibility:visible;mso-wrap-style:square;mso-wrap-distance-left:9pt;mso-wrap-distance-top:0;mso-wrap-distance-right:9pt;mso-wrap-distance-bottom:0;mso-position-horizontal:absolute;mso-position-horizontal-relative:text;mso-position-vertical:absolute;mso-position-vertical-relative:text" o:gfxdata="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">
+              <v:shape w14:anchorId="076CEC82" id="Ink 32" o:spid="_x0000_s1026" type="#_x0000_t75" style="position:absolute;margin-left:90.3pt;margin-top:215.5pt;width:23.4pt;height:23.7pt;z-index:251684864;visibility:visible;mso-wrap-style:square;mso-wrap-distance-left:9pt;mso-wrap-distance-top:0;mso-wrap-distance-right:9pt;mso-wrap-distance-bottom:0;mso-position-horizontal:absolute;mso-position-horizontal-relative:text;mso-position-vertical:absolute;mso-position-vertical-relative:text" o:gfxdata="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">
                 <v:imagedata r:id="rId16" o:title=""/>
               </v:shape>
             </w:pict>
@@ -337,7 +337,7 @@
           </mc:Choice>
           <mc:Fallback>
             <w:pict>
-              <v:shape w14:anchorId="186692E5" id="Ink 37" o:spid="_x0000_s1026" type="#_x0000_t75" style="position:absolute;margin-left:78.75pt;margin-top:63.2pt;width:31.05pt;height:32.35pt;z-index:251688960;visibility:visible;mso-wrap-style:square;mso-wrap-distance-left:9pt;mso-wrap-distance-top:0;mso-wrap-distance-right:9pt;mso-wrap-distance-bottom:0;mso-position-horizontal:absolute;mso-position-horizontal-relative:text;mso-position-vertical:absolute;mso-position-vertical-relative:text" o:gfxdata="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">
+              <v:shape w14:anchorId="1D132244" id="Ink 37" o:spid="_x0000_s1026" type="#_x0000_t75" style="position:absolute;margin-left:78.75pt;margin-top:63.2pt;width:31.05pt;height:32.35pt;z-index:251688960;visibility:visible;mso-wrap-style:square;mso-wrap-distance-left:9pt;mso-wrap-distance-top:0;mso-wrap-distance-right:9pt;mso-wrap-distance-bottom:0;mso-position-horizontal:absolute;mso-position-horizontal-relative:text;mso-position-vertical:absolute;mso-position-vertical-relative:text" o:gfxdata="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">
                 <v:imagedata r:id="rId18" o:title=""/>
               </v:shape>
             </w:pict>
@@ -422,13 +422,8 @@
         </w:numPr>
       </w:pPr>
       <w:r>
-        <w:t xml:space="preserve">Can you make the grids on the dashboard have no </w:t>
-      </w:r>
-      <w:proofErr w:type="gramStart"/>
-      <w:r>
-        <w:t>gap</w:t>
-      </w:r>
-      <w:proofErr w:type="gramEnd"/>
+        <w:t>Can you make the grids on the dashboard have no gap</w:t>
+      </w:r>
     </w:p>
     <w:p>
       <w:pPr>
@@ -463,15 +458,7 @@
         <w:t xml:space="preserve">and casing </w:t>
       </w:r>
       <w:r>
-        <w:t xml:space="preserve">for </w:t>
-      </w:r>
-      <w:proofErr w:type="gramStart"/>
-      <w:r>
-        <w:t>all of</w:t>
-      </w:r>
-      <w:proofErr w:type="gramEnd"/>
-      <w:r>
-        <w:t xml:space="preserve"> your units: nmol/L, kg, no. of doses, no. of steps</w:t>
+        <w:t>for all of your units: nmol/L, kg, no. of doses, no. of steps</w:t>
       </w:r>
     </w:p>
     <w:p>
@@ -535,7 +522,7 @@
           </mc:Choice>
           <mc:Fallback>
             <w:pict>
-              <v:shape w14:anchorId="50289641" id="Ink 72" o:spid="_x0000_s1026" type="#_x0000_t75" style="position:absolute;margin-left:336.55pt;margin-top:163.95pt;width:34.95pt;height:26.45pt;z-index:251730944;visibility:visible;mso-wrap-style:square;mso-wrap-distance-left:9pt;mso-wrap-distance-top:0;mso-wrap-distance-right:9pt;mso-wrap-distance-bottom:0;mso-position-horizontal:absolute;mso-position-horizontal-relative:text;mso-position-vertical:absolute;mso-position-vertical-relative:text" o:gfxdata="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">
+              <v:shape w14:anchorId="4920263E" id="Ink 72" o:spid="_x0000_s1026" type="#_x0000_t75" style="position:absolute;margin-left:336.55pt;margin-top:163.95pt;width:34.95pt;height:26.45pt;z-index:251730944;visibility:visible;mso-wrap-style:square;mso-wrap-distance-left:9pt;mso-wrap-distance-top:0;mso-wrap-distance-right:9pt;mso-wrap-distance-bottom:0;mso-position-horizontal:absolute;mso-position-horizontal-relative:text;mso-position-vertical:absolute;mso-position-vertical-relative:text" o:gfxdata="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">
                 <v:imagedata r:id="rId21" o:title=""/>
               </v:shape>
             </w:pict>
@@ -596,15 +583,7 @@
         </w:drawing>
       </w:r>
       <w:r>
-        <w:t xml:space="preserve">The link reference should be from Alex </w:t>
-      </w:r>
-      <w:proofErr w:type="spellStart"/>
-      <w:r>
-        <w:t>Zamble</w:t>
-      </w:r>
-      <w:proofErr w:type="spellEnd"/>
-      <w:r>
-        <w:t>, not name</w:t>
+        <w:t>The link reference should be from Alex Zamble, not name</w:t>
       </w:r>
     </w:p>
     <w:p>
@@ -628,62 +607,99 @@
         </w:numPr>
       </w:pPr>
       <w:r>
+        <w:rPr>
+          <w:noProof/>
+        </w:rPr>
         <w:lastRenderedPageBreak/>
+        <mc:AlternateContent>
+          <mc:Choice Requires="wpi">
+            <w:drawing>
+              <wp:anchor distT="0" distB="0" distL="114300" distR="114300" simplePos="0" relativeHeight="251751424" behindDoc="0" locked="0" layoutInCell="1" allowOverlap="1" wp14:anchorId="3DD2F7DB" wp14:editId="7244153E">
+                <wp:simplePos x="0" y="0"/>
+                <wp:positionH relativeFrom="column">
+                  <wp:posOffset>2717800</wp:posOffset>
+                </wp:positionH>
+                <wp:positionV relativeFrom="paragraph">
+                  <wp:posOffset>498475</wp:posOffset>
+                </wp:positionV>
+                <wp:extent cx="200160" cy="237490"/>
+                <wp:effectExtent l="38100" t="38100" r="9525" b="48260"/>
+                <wp:wrapNone/>
+                <wp:docPr id="91" name="Ink 91"/>
+                <wp:cNvGraphicFramePr/>
+                <a:graphic xmlns:a="http://schemas.openxmlformats.org/drawingml/2006/main">
+                  <a:graphicData uri="http://schemas.microsoft.com/office/word/2010/wordprocessingInk">
+                    <w14:contentPart bwMode="auto" r:id="rId23">
+                      <w14:nvContentPartPr>
+                        <w14:cNvContentPartPr/>
+                      </w14:nvContentPartPr>
+                      <w14:xfrm>
+                        <a:off x="0" y="0"/>
+                        <a:ext cx="200160" cy="237490"/>
+                      </w14:xfrm>
+                    </w14:contentPart>
+                  </a:graphicData>
+                </a:graphic>
+              </wp:anchor>
+            </w:drawing>
+          </mc:Choice>
+          <mc:Fallback>
+            <w:pict>
+              <v:shape w14:anchorId="1390425E" id="Ink 91" o:spid="_x0000_s1026" type="#_x0000_t75" style="position:absolute;margin-left:213.65pt;margin-top:38.9pt;width:16.45pt;height:19.4pt;z-index:251751424;visibility:visible;mso-wrap-style:square;mso-wrap-distance-left:9pt;mso-wrap-distance-top:0;mso-wrap-distance-right:9pt;mso-wrap-distance-bottom:0;mso-position-horizontal:absolute;mso-position-horizontal-relative:text;mso-position-vertical:absolute;mso-position-vertical-relative:text" o:gfxdata="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">
+                <v:imagedata r:id="rId24" o:title=""/>
+              </v:shape>
+            </w:pict>
+          </mc:Fallback>
+        </mc:AlternateContent>
+      </w:r>
+      <w:r>
+        <w:rPr>
+          <w:noProof/>
+        </w:rPr>
+        <mc:AlternateContent>
+          <mc:Choice Requires="wpi">
+            <w:drawing>
+              <wp:anchor distT="0" distB="0" distL="114300" distR="114300" simplePos="0" relativeHeight="251748352" behindDoc="0" locked="0" layoutInCell="1" allowOverlap="1" wp14:anchorId="384660DA" wp14:editId="79C3B56F">
+                <wp:simplePos x="0" y="0"/>
+                <wp:positionH relativeFrom="column">
+                  <wp:posOffset>819785</wp:posOffset>
+                </wp:positionH>
+                <wp:positionV relativeFrom="paragraph">
+                  <wp:posOffset>1021080</wp:posOffset>
+                </wp:positionV>
+                <wp:extent cx="682920" cy="493560"/>
+                <wp:effectExtent l="38100" t="38100" r="41275" b="40005"/>
+                <wp:wrapNone/>
+                <wp:docPr id="88" name="Ink 88"/>
+                <wp:cNvGraphicFramePr/>
+                <a:graphic xmlns:a="http://schemas.openxmlformats.org/drawingml/2006/main">
+                  <a:graphicData uri="http://schemas.microsoft.com/office/word/2010/wordprocessingInk">
+                    <w14:contentPart bwMode="auto" r:id="rId25">
+                      <w14:nvContentPartPr>
+                        <w14:cNvContentPartPr/>
+                      </w14:nvContentPartPr>
+                      <w14:xfrm>
+                        <a:off x="0" y="0"/>
+                        <a:ext cx="682920" cy="493560"/>
+                      </w14:xfrm>
+                    </w14:contentPart>
+                  </a:graphicData>
+                </a:graphic>
+              </wp:anchor>
+            </w:drawing>
+          </mc:Choice>
+          <mc:Fallback>
+            <w:pict>
+              <v:shape w14:anchorId="28813725" id="Ink 88" o:spid="_x0000_s1026" type="#_x0000_t75" style="position:absolute;margin-left:64.2pt;margin-top:80.05pt;width:54.45pt;height:39.55pt;z-index:251748352;visibility:visible;mso-wrap-style:square;mso-wrap-distance-left:9pt;mso-wrap-distance-top:0;mso-wrap-distance-right:9pt;mso-wrap-distance-bottom:0;mso-position-horizontal:absolute;mso-position-horizontal-relative:text;mso-position-vertical:absolute;mso-position-vertical-relative:text" o:gfxdata="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">
+                <v:imagedata r:id="rId26" o:title=""/>
+              </v:shape>
+            </w:pict>
+          </mc:Fallback>
+        </mc:AlternateContent>
+      </w:r>
+      <w:r>
         <w:drawing>
-          <wp:anchor distT="0" distB="0" distL="114300" distR="114300" simplePos="0" relativeHeight="251695104" behindDoc="0" locked="0" layoutInCell="1" allowOverlap="1" wp14:anchorId="24E0EF07" wp14:editId="7FC2786F">
-            <wp:simplePos x="0" y="0"/>
-            <wp:positionH relativeFrom="margin">
-              <wp:align>left</wp:align>
-            </wp:positionH>
-            <wp:positionV relativeFrom="paragraph">
-              <wp:posOffset>2926715</wp:posOffset>
-            </wp:positionV>
-            <wp:extent cx="5731510" cy="3215005"/>
-            <wp:effectExtent l="0" t="0" r="2540" b="4445"/>
-            <wp:wrapTight wrapText="bothSides">
-              <wp:wrapPolygon edited="0">
-                <wp:start x="0" y="0"/>
-                <wp:lineTo x="0" y="21502"/>
-                <wp:lineTo x="21538" y="21502"/>
-                <wp:lineTo x="21538" y="0"/>
-                <wp:lineTo x="0" y="0"/>
-              </wp:wrapPolygon>
-            </wp:wrapTight>
-            <wp:docPr id="40" name="Picture 40" descr="Graphical user interface&#10;&#10;Description automatically generated"/>
-            <wp:cNvGraphicFramePr>
-              <a:graphicFrameLocks xmlns:a="http://schemas.openxmlformats.org/drawingml/2006/main" noChangeAspect="1"/>
-            </wp:cNvGraphicFramePr>
-            <a:graphic xmlns:a="http://schemas.openxmlformats.org/drawingml/2006/main">
-              <a:graphicData uri="http://schemas.openxmlformats.org/drawingml/2006/picture">
-                <pic:pic xmlns:pic="http://schemas.openxmlformats.org/drawingml/2006/picture">
-                  <pic:nvPicPr>
-                    <pic:cNvPr id="40" name="Picture 40" descr="Graphical user interface&#10;&#10;Description automatically generated"/>
-                    <pic:cNvPicPr/>
-                  </pic:nvPicPr>
-                  <pic:blipFill>
-                    <a:blip r:embed="rId23"/>
-                    <a:stretch>
-                      <a:fillRect/>
-                    </a:stretch>
-                  </pic:blipFill>
-                  <pic:spPr>
-                    <a:xfrm>
-                      <a:off x="0" y="0"/>
-                      <a:ext cx="5731510" cy="3215005"/>
-                    </a:xfrm>
-                    <a:prstGeom prst="rect">
-                      <a:avLst/>
-                    </a:prstGeom>
-                  </pic:spPr>
-                </pic:pic>
-              </a:graphicData>
-            </a:graphic>
-          </wp:anchor>
-        </w:drawing>
-      </w:r>
-      <w:r>
-        <w:drawing>
-          <wp:anchor distT="0" distB="0" distL="114300" distR="114300" simplePos="0" relativeHeight="251693056" behindDoc="0" locked="0" layoutInCell="1" allowOverlap="1" wp14:anchorId="36C07F94" wp14:editId="5F6CC926">
+          <wp:anchor distT="0" distB="0" distL="114300" distR="114300" simplePos="0" relativeHeight="251693056" behindDoc="0" locked="0" layoutInCell="1" allowOverlap="1" wp14:anchorId="36C07F94" wp14:editId="7EBEDC40">
             <wp:simplePos x="0" y="0"/>
             <wp:positionH relativeFrom="margin">
               <wp:align>left</wp:align>
@@ -714,7 +730,7 @@
                     <pic:cNvPicPr/>
                   </pic:nvPicPr>
                   <pic:blipFill>
-                    <a:blip r:embed="rId24"/>
+                    <a:blip r:embed="rId27"/>
                     <a:stretch>
                       <a:fillRect/>
                     </a:stretch>
@@ -736,6 +752,71 @@
       </w:r>
       <w:r>
         <w:t>Maybe condense it a bit more? Email format?</w:t>
+      </w:r>
+    </w:p>
+    <w:p>
+      <w:pPr>
+        <w:pStyle w:val="ListParagraph"/>
+        <w:numPr>
+          <w:ilvl w:val="0"/>
+          <w:numId w:val="11"/>
+        </w:numPr>
+      </w:pPr>
+      <w:r>
+        <w:drawing>
+          <wp:anchor distT="0" distB="0" distL="114300" distR="114300" simplePos="0" relativeHeight="251695104" behindDoc="0" locked="0" layoutInCell="1" allowOverlap="1" wp14:anchorId="24E0EF07" wp14:editId="64AE866F">
+            <wp:simplePos x="0" y="0"/>
+            <wp:positionH relativeFrom="margin">
+              <wp:align>right</wp:align>
+            </wp:positionH>
+            <wp:positionV relativeFrom="paragraph">
+              <wp:posOffset>271508</wp:posOffset>
+            </wp:positionV>
+            <wp:extent cx="5731510" cy="3215005"/>
+            <wp:effectExtent l="0" t="0" r="2540" b="4445"/>
+            <wp:wrapTight wrapText="bothSides">
+              <wp:wrapPolygon edited="0">
+                <wp:start x="0" y="0"/>
+                <wp:lineTo x="0" y="21502"/>
+                <wp:lineTo x="21538" y="21502"/>
+                <wp:lineTo x="21538" y="0"/>
+                <wp:lineTo x="0" y="0"/>
+              </wp:wrapPolygon>
+            </wp:wrapTight>
+            <wp:docPr id="40" name="Picture 40" descr="Graphical user interface&#10;&#10;Description automatically generated"/>
+            <wp:cNvGraphicFramePr>
+              <a:graphicFrameLocks xmlns:a="http://schemas.openxmlformats.org/drawingml/2006/main" noChangeAspect="1"/>
+            </wp:cNvGraphicFramePr>
+            <a:graphic xmlns:a="http://schemas.openxmlformats.org/drawingml/2006/main">
+              <a:graphicData uri="http://schemas.openxmlformats.org/drawingml/2006/picture">
+                <pic:pic xmlns:pic="http://schemas.openxmlformats.org/drawingml/2006/picture">
+                  <pic:nvPicPr>
+                    <pic:cNvPr id="40" name="Picture 40" descr="Graphical user interface&#10;&#10;Description automatically generated"/>
+                    <pic:cNvPicPr/>
+                  </pic:nvPicPr>
+                  <pic:blipFill>
+                    <a:blip r:embed="rId28"/>
+                    <a:stretch>
+                      <a:fillRect/>
+                    </a:stretch>
+                  </pic:blipFill>
+                  <pic:spPr>
+                    <a:xfrm>
+                      <a:off x="0" y="0"/>
+                      <a:ext cx="5731510" cy="3215005"/>
+                    </a:xfrm>
+                    <a:prstGeom prst="rect">
+                      <a:avLst/>
+                    </a:prstGeom>
+                  </pic:spPr>
+                </pic:pic>
+              </a:graphicData>
+            </a:graphic>
+          </wp:anchor>
+        </w:drawing>
+      </w:r>
+      <w:r>
+        <w:t>Need to click on comment to view patient’s data</w:t>
       </w:r>
     </w:p>
     <w:p>
@@ -768,7 +849,7 @@
                 <wp:cNvGraphicFramePr/>
                 <a:graphic xmlns:a="http://schemas.openxmlformats.org/drawingml/2006/main">
                   <a:graphicData uri="http://schemas.microsoft.com/office/word/2010/wordprocessingInk">
-                    <w14:contentPart bwMode="auto" r:id="rId25">
+                    <w14:contentPart bwMode="auto" r:id="rId29">
                       <w14:nvContentPartPr>
                         <w14:cNvContentPartPr/>
                       </w14:nvContentPartPr>
@@ -784,8 +865,8 @@
           </mc:Choice>
           <mc:Fallback>
             <w:pict>
-              <v:shape w14:anchorId="6323279F" id="Ink 59" o:spid="_x0000_s1026" type="#_x0000_t75" style="position:absolute;margin-left:374.05pt;margin-top:244.45pt;width:12.45pt;height:13.85pt;z-index:251716608;visibility:visible;mso-wrap-style:square;mso-wrap-distance-left:9pt;mso-wrap-distance-top:0;mso-wrap-distance-right:9pt;mso-wrap-distance-bottom:0;mso-position-horizontal:absolute;mso-position-horizontal-relative:text;mso-position-vertical:absolute;mso-position-vertical-relative:text" o:gfxdata="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">
-                <v:imagedata r:id="rId26" o:title=""/>
+              <v:shape w14:anchorId="27D4D5C1" id="Ink 59" o:spid="_x0000_s1026" type="#_x0000_t75" style="position:absolute;margin-left:374.05pt;margin-top:244.45pt;width:12.45pt;height:13.85pt;z-index:251716608;visibility:visible;mso-wrap-style:square;mso-wrap-distance-left:9pt;mso-wrap-distance-top:0;mso-wrap-distance-right:9pt;mso-wrap-distance-bottom:0;mso-position-horizontal:absolute;mso-position-horizontal-relative:text;mso-position-vertical:absolute;mso-position-vertical-relative:text" o:gfxdata="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">
+                <v:imagedata r:id="rId30" o:title=""/>
               </v:shape>
             </w:pict>
           </mc:Fallback>
@@ -813,7 +894,7 @@
                 <wp:cNvGraphicFramePr/>
                 <a:graphic xmlns:a="http://schemas.openxmlformats.org/drawingml/2006/main">
                   <a:graphicData uri="http://schemas.microsoft.com/office/word/2010/wordprocessingInk">
-                    <w14:contentPart bwMode="auto" r:id="rId27">
+                    <w14:contentPart bwMode="auto" r:id="rId31">
                       <w14:nvContentPartPr>
                         <w14:cNvContentPartPr/>
                       </w14:nvContentPartPr>
@@ -829,8 +910,8 @@
           </mc:Choice>
           <mc:Fallback>
             <w:pict>
-              <v:shape w14:anchorId="6096C10E" id="Ink 50" o:spid="_x0000_s1026" type="#_x0000_t75" style="position:absolute;margin-left:198.6pt;margin-top:193.6pt;width:17.15pt;height:17.9pt;z-index:251706368;visibility:visible;mso-wrap-style:square;mso-wrap-distance-left:9pt;mso-wrap-distance-top:0;mso-wrap-distance-right:9pt;mso-wrap-distance-bottom:0;mso-position-horizontal:absolute;mso-position-horizontal-relative:text;mso-position-vertical:absolute;mso-position-vertical-relative:text" o:gfxdata="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">
-                <v:imagedata r:id="rId28" o:title=""/>
+              <v:shape w14:anchorId="410FBC10" id="Ink 50" o:spid="_x0000_s1026" type="#_x0000_t75" style="position:absolute;margin-left:198.6pt;margin-top:193.6pt;width:17.15pt;height:17.9pt;z-index:251706368;visibility:visible;mso-wrap-style:square;mso-wrap-distance-left:9pt;mso-wrap-distance-top:0;mso-wrap-distance-right:9pt;mso-wrap-distance-bottom:0;mso-position-horizontal:absolute;mso-position-horizontal-relative:text;mso-position-vertical:absolute;mso-position-vertical-relative:text" o:gfxdata="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">
+                <v:imagedata r:id="rId32" o:title=""/>
               </v:shape>
             </w:pict>
           </mc:Fallback>
@@ -858,7 +939,7 @@
                 <wp:cNvGraphicFramePr/>
                 <a:graphic xmlns:a="http://schemas.openxmlformats.org/drawingml/2006/main">
                   <a:graphicData uri="http://schemas.microsoft.com/office/word/2010/wordprocessingInk">
-                    <w14:contentPart bwMode="auto" r:id="rId29">
+                    <w14:contentPart bwMode="auto" r:id="rId33">
                       <w14:nvContentPartPr>
                         <w14:cNvContentPartPr/>
                       </w14:nvContentPartPr>
@@ -874,8 +955,8 @@
           </mc:Choice>
           <mc:Fallback>
             <w:pict>
-              <v:shape w14:anchorId="3C93E704" id="Ink 47" o:spid="_x0000_s1026" type="#_x0000_t75" style="position:absolute;margin-left:267pt;margin-top:67.6pt;width:32.35pt;height:28.2pt;z-index:251703296;visibility:visible;mso-wrap-style:square;mso-wrap-distance-left:9pt;mso-wrap-distance-top:0;mso-wrap-distance-right:9pt;mso-wrap-distance-bottom:0;mso-position-horizontal:absolute;mso-position-horizontal-relative:text;mso-position-vertical:absolute;mso-position-vertical-relative:text" o:gfxdata="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">
-                <v:imagedata r:id="rId30" o:title=""/>
+              <v:shape w14:anchorId="068D4839" id="Ink 47" o:spid="_x0000_s1026" type="#_x0000_t75" style="position:absolute;margin-left:267pt;margin-top:67.6pt;width:32.35pt;height:28.2pt;z-index:251703296;visibility:visible;mso-wrap-style:square;mso-wrap-distance-left:9pt;mso-wrap-distance-top:0;mso-wrap-distance-right:9pt;mso-wrap-distance-bottom:0;mso-position-horizontal:absolute;mso-position-horizontal-relative:text;mso-position-vertical:absolute;mso-position-vertical-relative:text" o:gfxdata="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">
+                <v:imagedata r:id="rId34" o:title=""/>
               </v:shape>
             </w:pict>
           </mc:Fallback>
@@ -903,7 +984,7 @@
                 <wp:cNvGraphicFramePr/>
                 <a:graphic xmlns:a="http://schemas.openxmlformats.org/drawingml/2006/main">
                   <a:graphicData uri="http://schemas.microsoft.com/office/word/2010/wordprocessingInk">
-                    <w14:contentPart bwMode="auto" r:id="rId31">
+                    <w14:contentPart bwMode="auto" r:id="rId35">
                       <w14:nvContentPartPr>
                         <w14:cNvContentPartPr/>
                       </w14:nvContentPartPr>
@@ -919,8 +1000,8 @@
           </mc:Choice>
           <mc:Fallback>
             <w:pict>
-              <v:shape w14:anchorId="2CFA9768" id="Ink 43" o:spid="_x0000_s1026" type="#_x0000_t75" style="position:absolute;margin-left:102.25pt;margin-top:162.15pt;width:16.75pt;height:15.8pt;z-index:251698176;visibility:visible;mso-wrap-style:square;mso-wrap-distance-left:9pt;mso-wrap-distance-top:0;mso-wrap-distance-right:9pt;mso-wrap-distance-bottom:0;mso-position-horizontal:absolute;mso-position-horizontal-relative:text;mso-position-vertical:absolute;mso-position-vertical-relative:text" o:gfxdata="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">
-                <v:imagedata r:id="rId32" o:title=""/>
+              <v:shape w14:anchorId="3EDF1A6B" id="Ink 43" o:spid="_x0000_s1026" type="#_x0000_t75" style="position:absolute;margin-left:102.25pt;margin-top:162.15pt;width:16.75pt;height:15.8pt;z-index:251698176;visibility:visible;mso-wrap-style:square;mso-wrap-distance-left:9pt;mso-wrap-distance-top:0;mso-wrap-distance-right:9pt;mso-wrap-distance-bottom:0;mso-position-horizontal:absolute;mso-position-horizontal-relative:text;mso-position-vertical:absolute;mso-position-vertical-relative:text" o:gfxdata="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">
+                <v:imagedata r:id="rId36" o:title=""/>
               </v:shape>
             </w:pict>
           </mc:Fallback>
@@ -1046,7 +1127,7 @@
                     <pic:cNvPicPr/>
                   </pic:nvPicPr>
                   <pic:blipFill>
-                    <a:blip r:embed="rId37"/>
+                    <a:blip r:embed="rId41"/>
                     <a:stretch>
                       <a:fillRect/>
                     </a:stretch>
@@ -1067,15 +1148,7 @@
         </w:drawing>
       </w:r>
       <w:r>
-        <w:t xml:space="preserve">Formatting – can make it a bit </w:t>
-      </w:r>
-      <w:proofErr w:type="gramStart"/>
-      <w:r>
-        <w:t>more simpler</w:t>
-      </w:r>
-      <w:proofErr w:type="gramEnd"/>
-      <w:r>
-        <w:t>? (For later implementation</w:t>
+        <w:t>Formatting – can make it a bit more simpler? (For later implementation</w:t>
       </w:r>
       <w:r>
         <w:t xml:space="preserve"> in HTML/CSS/etc</w:t>
@@ -1112,7 +1185,7 @@
                 <wp:cNvGraphicFramePr/>
                 <a:graphic xmlns:a="http://schemas.openxmlformats.org/drawingml/2006/main">
                   <a:graphicData uri="http://schemas.microsoft.com/office/word/2010/wordprocessingInk">
-                    <w14:contentPart bwMode="auto" r:id="rId38">
+                    <w14:contentPart bwMode="auto" r:id="rId42">
                       <w14:nvContentPartPr>
                         <w14:cNvContentPartPr/>
                       </w14:nvContentPartPr>
@@ -1128,8 +1201,8 @@
           </mc:Choice>
           <mc:Fallback>
             <w:pict>
-              <v:shape w14:anchorId="353E31AC" id="Ink 81" o:spid="_x0000_s1026" type="#_x0000_t75" style="position:absolute;margin-left:123.45pt;margin-top:191.65pt;width:27.85pt;height:31.2pt;z-index:251740160;visibility:visible;mso-wrap-style:square;mso-wrap-distance-left:9pt;mso-wrap-distance-top:0;mso-wrap-distance-right:9pt;mso-wrap-distance-bottom:0;mso-position-horizontal:absolute;mso-position-horizontal-relative:text;mso-position-vertical:absolute;mso-position-vertical-relative:text" o:gfxdata="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">
-                <v:imagedata r:id="rId39" o:title=""/>
+              <v:shape w14:anchorId="03887940" id="Ink 81" o:spid="_x0000_s1026" type="#_x0000_t75" style="position:absolute;margin-left:123.45pt;margin-top:191.65pt;width:27.85pt;height:31.2pt;z-index:251740160;visibility:visible;mso-wrap-style:square;mso-wrap-distance-left:9pt;mso-wrap-distance-top:0;mso-wrap-distance-right:9pt;mso-wrap-distance-bottom:0;mso-position-horizontal:absolute;mso-position-horizontal-relative:text;mso-position-vertical:absolute;mso-position-vertical-relative:text" o:gfxdata="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">
+                <v:imagedata r:id="rId43" o:title=""/>
               </v:shape>
             </w:pict>
           </mc:Fallback>
@@ -1157,7 +1230,7 @@
                 <wp:cNvGraphicFramePr/>
                 <a:graphic xmlns:a="http://schemas.openxmlformats.org/drawingml/2006/main">
                   <a:graphicData uri="http://schemas.microsoft.com/office/word/2010/wordprocessingInk">
-                    <w14:contentPart bwMode="auto" r:id="rId40">
+                    <w14:contentPart bwMode="auto" r:id="rId44">
                       <w14:nvContentPartPr>
                         <w14:cNvContentPartPr/>
                       </w14:nvContentPartPr>
@@ -1173,8 +1246,8 @@
           </mc:Choice>
           <mc:Fallback>
             <w:pict>
-              <v:shape w14:anchorId="5123D574" id="Ink 76" o:spid="_x0000_s1026" type="#_x0000_t75" style="position:absolute;margin-left:71.5pt;margin-top:195pt;width:32.95pt;height:27.55pt;z-index:251735040;visibility:visible;mso-wrap-style:square;mso-wrap-distance-left:9pt;mso-wrap-distance-top:0;mso-wrap-distance-right:9pt;mso-wrap-distance-bottom:0;mso-position-horizontal:absolute;mso-position-horizontal-relative:text;mso-position-vertical:absolute;mso-position-vertical-relative:text" o:gfxdata="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">
-                <v:imagedata r:id="rId41" o:title=""/>
+              <v:shape w14:anchorId="619F6DC7" id="Ink 76" o:spid="_x0000_s1026" type="#_x0000_t75" style="position:absolute;margin-left:71.5pt;margin-top:195pt;width:32.95pt;height:27.55pt;z-index:251735040;visibility:visible;mso-wrap-style:square;mso-wrap-distance-left:9pt;mso-wrap-distance-top:0;mso-wrap-distance-right:9pt;mso-wrap-distance-bottom:0;mso-position-horizontal:absolute;mso-position-horizontal-relative:text;mso-position-vertical:absolute;mso-position-vertical-relative:text" o:gfxdata="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">
+                <v:imagedata r:id="rId45" o:title=""/>
               </v:shape>
             </w:pict>
           </mc:Fallback>
@@ -1202,7 +1275,7 @@
                 <wp:cNvGraphicFramePr/>
                 <a:graphic xmlns:a="http://schemas.openxmlformats.org/drawingml/2006/main">
                   <a:graphicData uri="http://schemas.microsoft.com/office/word/2010/wordprocessingInk">
-                    <w14:contentPart bwMode="auto" r:id="rId42">
+                    <w14:contentPart bwMode="auto" r:id="rId46">
                       <w14:nvContentPartPr>
                         <w14:cNvContentPartPr/>
                       </w14:nvContentPartPr>
@@ -1218,8 +1291,8 @@
           </mc:Choice>
           <mc:Fallback>
             <w:pict>
-              <v:shape w14:anchorId="12A1C0BF" id="Ink 69" o:spid="_x0000_s1026" type="#_x0000_t75" style="position:absolute;margin-left:38.35pt;margin-top:199pt;width:20.3pt;height:25.4pt;z-index:251727872;visibility:visible;mso-wrap-style:square;mso-wrap-distance-left:9pt;mso-wrap-distance-top:0;mso-wrap-distance-right:9pt;mso-wrap-distance-bottom:0;mso-position-horizontal:absolute;mso-position-horizontal-relative:text;mso-position-vertical:absolute;mso-position-vertical-relative:text" o:gfxdata="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">
-                <v:imagedata r:id="rId43" o:title=""/>
+              <v:shape w14:anchorId="7F281814" id="Ink 69" o:spid="_x0000_s1026" type="#_x0000_t75" style="position:absolute;margin-left:38.35pt;margin-top:199pt;width:20.3pt;height:25.4pt;z-index:251727872;visibility:visible;mso-wrap-style:square;mso-wrap-distance-left:9pt;mso-wrap-distance-top:0;mso-wrap-distance-right:9pt;mso-wrap-distance-bottom:0;mso-position-horizontal:absolute;mso-position-horizontal-relative:text;mso-position-vertical:absolute;mso-position-vertical-relative:text" o:gfxdata="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">
+                <v:imagedata r:id="rId47" o:title=""/>
               </v:shape>
             </w:pict>
           </mc:Fallback>
@@ -1247,7 +1320,7 @@
                 <wp:cNvGraphicFramePr/>
                 <a:graphic xmlns:a="http://schemas.openxmlformats.org/drawingml/2006/main">
                   <a:graphicData uri="http://schemas.microsoft.com/office/word/2010/wordprocessingInk">
-                    <w14:contentPart bwMode="auto" r:id="rId44">
+                    <w14:contentPart bwMode="auto" r:id="rId48">
                       <w14:nvContentPartPr>
                         <w14:cNvContentPartPr/>
                       </w14:nvContentPartPr>
@@ -1263,8 +1336,8 @@
           </mc:Choice>
           <mc:Fallback>
             <w:pict>
-              <v:shape w14:anchorId="74CDBB1A" id="Ink 66" o:spid="_x0000_s1026" type="#_x0000_t75" style="position:absolute;margin-left:36.9pt;margin-top:147.05pt;width:33.85pt;height:23.15pt;z-index:251724800;visibility:visible;mso-wrap-style:square;mso-wrap-distance-left:9pt;mso-wrap-distance-top:0;mso-wrap-distance-right:9pt;mso-wrap-distance-bottom:0;mso-position-horizontal:absolute;mso-position-horizontal-relative:text;mso-position-vertical:absolute;mso-position-vertical-relative:text" o:gfxdata="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">
-                <v:imagedata r:id="rId45" o:title=""/>
+              <v:shape w14:anchorId="6C8D77DE" id="Ink 66" o:spid="_x0000_s1026" type="#_x0000_t75" style="position:absolute;margin-left:36.9pt;margin-top:147.05pt;width:33.85pt;height:23.15pt;z-index:251724800;visibility:visible;mso-wrap-style:square;mso-wrap-distance-left:9pt;mso-wrap-distance-top:0;mso-wrap-distance-right:9pt;mso-wrap-distance-bottom:0;mso-position-horizontal:absolute;mso-position-horizontal-relative:text;mso-position-vertical:absolute;mso-position-vertical-relative:text" o:gfxdata="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">
+                <v:imagedata r:id="rId49" o:title=""/>
               </v:shape>
             </w:pict>
           </mc:Fallback>
@@ -1292,7 +1365,7 @@
                 <wp:cNvGraphicFramePr/>
                 <a:graphic xmlns:a="http://schemas.openxmlformats.org/drawingml/2006/main">
                   <a:graphicData uri="http://schemas.microsoft.com/office/word/2010/wordprocessingInk">
-                    <w14:contentPart bwMode="auto" r:id="rId46">
+                    <w14:contentPart bwMode="auto" r:id="rId50">
                       <w14:nvContentPartPr>
                         <w14:cNvContentPartPr/>
                       </w14:nvContentPartPr>
@@ -1308,8 +1381,8 @@
           </mc:Choice>
           <mc:Fallback>
             <w:pict>
-              <v:shape w14:anchorId="373B1644" id="Ink 63" o:spid="_x0000_s1026" type="#_x0000_t75" style="position:absolute;margin-left:46.85pt;margin-top:110.25pt;width:18.5pt;height:23.9pt;z-index:251721728;visibility:visible;mso-wrap-style:square;mso-wrap-distance-left:9pt;mso-wrap-distance-top:0;mso-wrap-distance-right:9pt;mso-wrap-distance-bottom:0;mso-position-horizontal:absolute;mso-position-horizontal-relative:text;mso-position-vertical:absolute;mso-position-vertical-relative:text" o:gfxdata="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">
-                <v:imagedata r:id="rId47" o:title=""/>
+              <v:shape w14:anchorId="5232302F" id="Ink 63" o:spid="_x0000_s1026" type="#_x0000_t75" style="position:absolute;margin-left:46.85pt;margin-top:110.25pt;width:18.5pt;height:23.9pt;z-index:251721728;visibility:visible;mso-wrap-style:square;mso-wrap-distance-left:9pt;mso-wrap-distance-top:0;mso-wrap-distance-right:9pt;mso-wrap-distance-bottom:0;mso-position-horizontal:absolute;mso-position-horizontal-relative:text;mso-position-vertical:absolute;mso-position-vertical-relative:text" o:gfxdata="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">
+                <v:imagedata r:id="rId51" o:title=""/>
               </v:shape>
             </w:pict>
           </mc:Fallback>
@@ -1348,7 +1421,7 @@
                     <pic:cNvPicPr/>
                   </pic:nvPicPr>
                   <pic:blipFill>
-                    <a:blip r:embed="rId48"/>
+                    <a:blip r:embed="rId52"/>
                     <a:stretch>
                       <a:fillRect/>
                     </a:stretch>
@@ -1378,15 +1451,7 @@
         </w:numPr>
       </w:pPr>
       <w:r>
-        <w:t xml:space="preserve">Name: Given name, last </w:t>
-      </w:r>
-      <w:proofErr w:type="gramStart"/>
-      <w:r>
-        <w:t>name</w:t>
-      </w:r>
-      <w:proofErr w:type="gramEnd"/>
-      <w:r>
-        <w:t xml:space="preserve"> and screen name</w:t>
+        <w:t>Name: Given name, last name and screen name</w:t>
       </w:r>
     </w:p>
     <w:p>
@@ -1471,7 +1536,7 @@
                 <wp:cNvGraphicFramePr/>
                 <a:graphic xmlns:a="http://schemas.openxmlformats.org/drawingml/2006/main">
                   <a:graphicData uri="http://schemas.microsoft.com/office/word/2010/wordprocessingInk">
-                    <w14:contentPart bwMode="auto" r:id="rId49">
+                    <w14:contentPart bwMode="auto" r:id="rId53">
                       <w14:nvContentPartPr>
                         <w14:cNvContentPartPr/>
                       </w14:nvContentPartPr>
@@ -1487,8 +1552,8 @@
           </mc:Choice>
           <mc:Fallback>
             <w:pict>
-              <v:shape w14:anchorId="7C5B605D" id="Ink 54" o:spid="_x0000_s1026" type="#_x0000_t75" style="position:absolute;margin-left:371.25pt;margin-top:171.85pt;width:16.4pt;height:15.35pt;z-index:251711488;visibility:visible;mso-wrap-style:square;mso-wrap-distance-left:9pt;mso-wrap-distance-top:0;mso-wrap-distance-right:9pt;mso-wrap-distance-bottom:0;mso-position-horizontal:absolute;mso-position-horizontal-relative:text;mso-position-vertical:absolute;mso-position-vertical-relative:text" o:gfxdata="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">
-                <v:imagedata r:id="rId50" o:title=""/>
+              <v:shape w14:anchorId="35742414" id="Ink 54" o:spid="_x0000_s1026" type="#_x0000_t75" style="position:absolute;margin-left:371.25pt;margin-top:171.85pt;width:16.4pt;height:15.35pt;z-index:251711488;visibility:visible;mso-wrap-style:square;mso-wrap-distance-left:9pt;mso-wrap-distance-top:0;mso-wrap-distance-right:9pt;mso-wrap-distance-bottom:0;mso-position-horizontal:absolute;mso-position-horizontal-relative:text;mso-position-vertical:absolute;mso-position-vertical-relative:text" o:gfxdata="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">
+                <v:imagedata r:id="rId54" o:title=""/>
               </v:shape>
             </w:pict>
           </mc:Fallback>
@@ -1526,7 +1591,7 @@
                 <wp:cNvGraphicFramePr/>
                 <a:graphic xmlns:a="http://schemas.openxmlformats.org/drawingml/2006/main">
                   <a:graphicData uri="http://schemas.microsoft.com/office/word/2010/wordprocessingInk">
-                    <w14:contentPart bwMode="auto" r:id="rId51">
+                    <w14:contentPart bwMode="auto" r:id="rId55">
                       <w14:nvContentPartPr>
                         <w14:cNvContentPartPr/>
                       </w14:nvContentPartPr>
@@ -1542,8 +1607,8 @@
           </mc:Choice>
           <mc:Fallback>
             <w:pict>
-              <v:shape w14:anchorId="120DE814" id="Ink 85" o:spid="_x0000_s1026" type="#_x0000_t75" style="position:absolute;margin-left:350.5pt;margin-top:168.3pt;width:21.4pt;height:17.25pt;z-index:251745280;visibility:visible;mso-wrap-style:square;mso-wrap-distance-left:9pt;mso-wrap-distance-top:0;mso-wrap-distance-right:9pt;mso-wrap-distance-bottom:0;mso-position-horizontal:absolute;mso-position-horizontal-relative:text;mso-position-vertical:absolute;mso-position-vertical-relative:text" o:gfxdata="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">
-                <v:imagedata r:id="rId52" o:title=""/>
+              <v:shape w14:anchorId="560B8104" id="Ink 85" o:spid="_x0000_s1026" type="#_x0000_t75" style="position:absolute;margin-left:350.5pt;margin-top:168.3pt;width:21.4pt;height:17.25pt;z-index:251745280;visibility:visible;mso-wrap-style:square;mso-wrap-distance-left:9pt;mso-wrap-distance-top:0;mso-wrap-distance-right:9pt;mso-wrap-distance-bottom:0;mso-position-horizontal:absolute;mso-position-horizontal-relative:text;mso-position-vertical:absolute;mso-position-vertical-relative:text" o:gfxdata="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">
+                <v:imagedata r:id="rId56" o:title=""/>
               </v:shape>
             </w:pict>
           </mc:Fallback>
@@ -1582,7 +1647,7 @@
                     <pic:cNvPicPr/>
                   </pic:nvPicPr>
                   <pic:blipFill>
-                    <a:blip r:embed="rId53"/>
+                    <a:blip r:embed="rId57"/>
                     <a:stretch>
                       <a:fillRect/>
                     </a:stretch>
@@ -1603,31 +1668,7 @@
         </w:drawing>
       </w:r>
       <w:r>
-        <w:t xml:space="preserve">I don’t think </w:t>
-      </w:r>
-      <w:proofErr w:type="spellStart"/>
-      <w:r>
-        <w:t>its</w:t>
-      </w:r>
-      <w:proofErr w:type="spellEnd"/>
-      <w:r>
-        <w:t xml:space="preserve"> like a chat </w:t>
-      </w:r>
-      <w:proofErr w:type="gramStart"/>
-      <w:r>
-        <w:t>platform?</w:t>
-      </w:r>
-      <w:proofErr w:type="gramEnd"/>
-      <w:r>
-        <w:t xml:space="preserve"> Its more of a </w:t>
-      </w:r>
-      <w:proofErr w:type="gramStart"/>
-      <w:r>
-        <w:t>one way</w:t>
-      </w:r>
-      <w:proofErr w:type="gramEnd"/>
-      <w:r>
-        <w:t xml:space="preserve"> thing?</w:t>
+        <w:t>I don’t think its like a chat platform? Its more of a one way thing?</w:t>
       </w:r>
       <w:r>
         <w:br/>
@@ -1683,7 +1724,7 @@
                     <pic:cNvPicPr/>
                   </pic:nvPicPr>
                   <pic:blipFill>
-                    <a:blip r:embed="rId54"/>
+                    <a:blip r:embed="rId58"/>
                     <a:stretch>
                       <a:fillRect/>
                     </a:stretch>
@@ -1713,23 +1754,7 @@
         </w:numPr>
       </w:pPr>
       <w:r>
-        <w:t xml:space="preserve">I believe this is just the loading </w:t>
-      </w:r>
-      <w:proofErr w:type="gramStart"/>
-      <w:r>
-        <w:t>screen?</w:t>
-      </w:r>
-      <w:proofErr w:type="gramEnd"/>
-      <w:r>
-        <w:t xml:space="preserve"> Looks </w:t>
-      </w:r>
-      <w:proofErr w:type="spellStart"/>
-      <w:r>
-        <w:t>gud</w:t>
-      </w:r>
-      <w:proofErr w:type="spellEnd"/>
-      <w:r>
-        <w:t xml:space="preserve"> </w:t>
+        <w:t xml:space="preserve">I believe this is just the loading screen? Looks gud </w:t>
       </w:r>
       <w:r>
         <w:rPr>
@@ -3564,6 +3589,65 @@
           <inkml:channelProperty channel="F" name="resolution" value="0" units="1/dev"/>
         </inkml:channelProperties>
       </inkml:inkSource>
+      <inkml:timestamp xml:id="ts0" timeString="2022-03-22T22:25:40.975"/>
+    </inkml:context>
+    <inkml:brush xml:id="br0">
+      <inkml:brushProperty name="width" value="0.025" units="cm"/>
+      <inkml:brushProperty name="height" value="0.025" units="cm"/>
+      <inkml:brushProperty name="color" value="#F6630D"/>
+    </inkml:brush>
+  </inkml:definitions>
+  <inkml:trace contextRef="#ctx0" brushRef="#br0">1259 248 24575,'2'0'0,"0"0"0,0 0 0,0 0 0,0 0 0,1 1 0,-1-1 0,0 1 0,0-1 0,0 1 0,0 0 0,0 0 0,0 0 0,0 0 0,-1 0 0,1 1 0,0-1 0,-1 1 0,1-1 0,-1 1 0,3 1 0,-2 1 0,0 0 0,0-1 0,0 1 0,0 0 0,-1 0 0,0 0 0,0 0 0,0 0 0,1 9 0,-1 0 0,-1 1 0,0 0 0,-1-1 0,-1 1 0,-5 22 0,4-23 0,-1-1 0,0 1 0,-1-1 0,0 1 0,-1-1 0,0-1 0,-1 1 0,-1-1 0,0-1 0,0 1 0,-1-1 0,0 0 0,-1-1 0,0 0 0,0-1 0,-1 0 0,-19 10 0,-168 80 0,189-93 0,9-3 0,23-3 0,35-9 0,-22 2 0,-1-2 0,0 0 0,59-28 0,-77 30-170,0 1-1,1 1 0,0 1 1,0 0-1,0 1 0,0 2 1,35-2-1,-24 3-6655</inkml:trace>
+  <inkml:trace contextRef="#ctx0" brushRef="#br0" timeOffset="2368.42">1501 95 24575,'0'-1'0,"0"-1"0,-1 0 0,1 1 0,-1-1 0,1 1 0,-1-1 0,1 0 0,-1 1 0,0 0 0,0-1 0,0 1 0,0-1 0,0 1 0,0 0 0,0 0 0,0 0 0,-1 0 0,1 0 0,0 0 0,-1 0 0,1 0 0,0 0 0,-1 0 0,1 1 0,-1-1 0,-1 0 0,-48-11 0,44 11 0,-212-26 0,130 19 0,23 0 0,-1 4 0,0 3 0,0 3 0,0 2 0,1 3 0,0 4 0,0 2 0,-71 24 0,97-22 0,0 1 0,-59 32 0,82-37 0,0-1 0,1 2 0,1 0 0,0 1 0,1 0 0,0 1 0,-22 30 0,8-7 0,20-28 0,0 1 0,1 0 0,0 0 0,0 0 0,2 1 0,-1 0 0,-4 15 0,2 0 0,2 1 0,1 0 0,0 1 0,3-1 0,0 1 0,2-1 0,0 1 0,2-1 0,2 1 0,0-1 0,2 0 0,0 0 0,2-1 0,1 1 0,1-2 0,2 0 0,26 45 0,-16-38 0,2-2 0,0 0 0,2-2 0,1 0 0,49 37 0,-4-12 0,103 58 0,-159-102 0,0 0 0,0-2 0,28 10 0,-37-15 0,0 0 0,0 0 0,1-1 0,-1-1 0,0 1 0,0-1 0,0 0 0,1-1 0,-1 1 0,0-2 0,13-2 0,57-26 0,142-75 0,-36 14 0,238-80 0,-410 167 0,-1-2 0,1 1 0,-1-1 0,0-1 0,0 0 0,-1 0 0,0-1 0,0 0 0,7-10 0,-5 4 0,-1-1 0,-1 0 0,0 0 0,-1-1 0,8-23 0,-2 4 0,37-103 0,-44 114 0,-1 0 0,-1-1 0,4-47 0,-10-194 115,-1 105-1595,2 135-5346</inkml:trace>
+</inkml:ink>
+</file>
+
+<file path=word/ink/ink11.xml><?xml version="1.0" encoding="utf-8"?>
+<inkml:ink xmlns:inkml="http://www.w3.org/2003/InkML">
+  <inkml:definitions>
+    <inkml:context xml:id="ctx0">
+      <inkml:inkSource xml:id="inkSrc0">
+        <inkml:traceFormat>
+          <inkml:channel name="X" type="integer" min="-2.14748E9" max="2.14748E9" units="cm"/>
+          <inkml:channel name="Y" type="integer" min="-2.14748E9" max="2.14748E9" units="cm"/>
+          <inkml:channel name="F" type="integer" max="32767" units="dev"/>
+        </inkml:traceFormat>
+        <inkml:channelProperties>
+          <inkml:channelProperty channel="X" name="resolution" value="1000" units="1/cm"/>
+          <inkml:channelProperty channel="Y" name="resolution" value="1000" units="1/cm"/>
+          <inkml:channelProperty channel="F" name="resolution" value="0" units="1/dev"/>
+        </inkml:channelProperties>
+      </inkml:inkSource>
+      <inkml:timestamp xml:id="ts0" timeString="2022-03-22T22:07:21.071"/>
+    </inkml:context>
+    <inkml:brush xml:id="br0">
+      <inkml:brushProperty name="width" value="0.025" units="cm"/>
+      <inkml:brushProperty name="height" value="0.025" units="cm"/>
+      <inkml:brushProperty name="color" value="#F6630D"/>
+    </inkml:brush>
+  </inkml:definitions>
+  <inkml:trace contextRef="#ctx0" brushRef="#br0">200 116 24575,'0'6'0,"-1"1"0,0-1 0,0 0 0,-1 0 0,0 0 0,0 0 0,-1 0 0,1 0 0,-1 0 0,-1-1 0,1 1 0,-1-1 0,0 0 0,0 0 0,0 0 0,-1-1 0,1 0 0,-1 1 0,0-2 0,-7 5 0,12-8 0,0 0 0,0 0 0,1 0 0,-1 0 0,0 0 0,0 1 0,0-1 0,0 0 0,0 0 0,0 0 0,0 0 0,0 0 0,1 0 0,-1 0 0,0 0 0,0 0 0,0 1 0,0-1 0,0 0 0,0 0 0,0 0 0,0 0 0,0 0 0,0 0 0,0 1 0,0-1 0,0 0 0,0 0 0,0 0 0,0 0 0,0 0 0,0 0 0,0 1 0,0-1 0,0 0 0,0 0 0,0 0 0,0 0 0,0 0 0,0 0 0,0 0 0,0 1 0,-1-1 0,1 0 0,0 0 0,0 0 0,0 0 0,0 0 0,0 0 0,0 0 0,0 0 0,0 0 0,-1 0 0,1 0 0,0 1 0,0-1 0,0 0 0,0 0 0,0 0 0,0 0 0,0 0 0,-1 0 0,1 0 0,0 0 0,18 2 0,32-2 0,-44 0 0,95 0-1365,-85 0-5461</inkml:trace>
+  <inkml:trace contextRef="#ctx0" brushRef="#br0" timeOffset="835.42">275 129 24575,'0'2'0,"0"3"0,0 5 0,0 2 0,0 5 0,0 0 0,0 0 0,0 1 0,0 0 0,0-1 0,0-2 0,0-1 0,0 0 0,0-1 0,0 1 0,0 1 0,0 0 0,0-3-8191</inkml:trace>
+  <inkml:trace contextRef="#ctx0" brushRef="#br0" timeOffset="2527.53">375 128 24575,'0'-2'0,"0"0"0,0-1 0,0 1 0,-1 0 0,1 0 0,-1-1 0,0 1 0,0 0 0,1 0 0,-1 0 0,-1 0 0,1 0 0,0 0 0,0 0 0,-1 0 0,1 1 0,-1-1 0,1 0 0,-1 1 0,0-1 0,-3-1 0,-3-2 0,0 1 0,0 0 0,-1 0 0,-10-2 0,-8-4 0,4 0 0,-56-22 0,73 30 0,0 1 0,-1-1 0,1 1 0,-1 0 0,1 1 0,-1-1 0,0 1 0,1 1 0,-1-1 0,-8 3 0,13-2 0,-1 0 0,1 0 0,0 0 0,0 1 0,0-1 0,0 1 0,0-1 0,0 1 0,1 0 0,-1 0 0,1 0 0,-1 0 0,1 0 0,-1 0 0,1 0 0,0 0 0,0 0 0,0 1 0,1-1 0,-2 4 0,-11 59 0,9-39 0,-12 32 0,11-43 0,1 0 0,0 0 0,1 1 0,-2 20 0,4-25 0,1 0 0,0 1 0,1-1 0,0 0 0,3 12 0,-3-19 0,1 0 0,-1-1 0,1 1 0,0 0 0,0-1 0,0 1 0,1-1 0,-1 0 0,1 0 0,0 0 0,0 0 0,0 0 0,0-1 0,0 1 0,1-1 0,-1 0 0,5 3 0,2 0 0,-1 0 0,1 0 0,1-1 0,-1-1 0,0 1 0,20 2 0,-26-5 0,1-1 0,-1 0 0,1 0 0,-1-1 0,0 1 0,1-1 0,-1 0 0,1 0 0,-1 0 0,0-1 0,0 1 0,0-1 0,0 0 0,0 0 0,0-1 0,0 1 0,-1-1 0,1 0 0,3-3 0,8-9 0,79-83 0,-84 87 0,-1-1 0,-1 0 0,0 0 0,0-1 0,-1 0 0,-1 0 0,5-15 0,-5-12-1365,-6 26-5461</inkml:trace>
+</inkml:ink>
+</file>
+
+<file path=word/ink/ink12.xml><?xml version="1.0" encoding="utf-8"?>
+<inkml:ink xmlns:inkml="http://www.w3.org/2003/InkML">
+  <inkml:definitions>
+    <inkml:context xml:id="ctx0">
+      <inkml:inkSource xml:id="inkSrc0">
+        <inkml:traceFormat>
+          <inkml:channel name="X" type="integer" min="-2.14748E9" max="2.14748E9" units="cm"/>
+          <inkml:channel name="Y" type="integer" min="-2.14748E9" max="2.14748E9" units="cm"/>
+          <inkml:channel name="F" type="integer" max="32767" units="dev"/>
+        </inkml:traceFormat>
+        <inkml:channelProperties>
+          <inkml:channelProperty channel="X" name="resolution" value="1000" units="1/cm"/>
+          <inkml:channelProperty channel="Y" name="resolution" value="1000" units="1/cm"/>
+          <inkml:channelProperty channel="F" name="resolution" value="0" units="1/dev"/>
+        </inkml:channelProperties>
+      </inkml:inkSource>
       <inkml:timestamp xml:id="ts0" timeString="2022-03-22T21:58:38.147"/>
     </inkml:context>
     <inkml:brush xml:id="br0">
@@ -3577,7 +3661,7 @@
 </inkml:ink>
 </file>
 
-<file path=word/ink/ink11.xml><?xml version="1.0" encoding="utf-8"?>
+<file path=word/ink/ink13.xml><?xml version="1.0" encoding="utf-8"?>
 <inkml:ink xmlns:inkml="http://www.w3.org/2003/InkML">
   <inkml:definitions>
     <inkml:context xml:id="ctx0">
@@ -3606,7 +3690,7 @@
 </inkml:ink>
 </file>
 
-<file path=word/ink/ink12.xml><?xml version="1.0" encoding="utf-8"?>
+<file path=word/ink/ink14.xml><?xml version="1.0" encoding="utf-8"?>
 <inkml:ink xmlns:inkml="http://www.w3.org/2003/InkML">
   <inkml:definitions>
     <inkml:context xml:id="ctx0">
@@ -3635,7 +3719,7 @@
 </inkml:ink>
 </file>
 
-<file path=word/ink/ink13.xml><?xml version="1.0" encoding="utf-8"?>
+<file path=word/ink/ink15.xml><?xml version="1.0" encoding="utf-8"?>
 <inkml:ink xmlns:inkml="http://www.w3.org/2003/InkML">
   <inkml:definitions>
     <inkml:context xml:id="ctx0">
@@ -3665,7 +3749,7 @@
 </inkml:ink>
 </file>
 
-<file path=word/ink/ink14.xml><?xml version="1.0" encoding="utf-8"?>
+<file path=word/ink/ink16.xml><?xml version="1.0" encoding="utf-8"?>
 <inkml:ink xmlns:inkml="http://www.w3.org/2003/InkML">
   <inkml:definitions>
     <inkml:context xml:id="ctx0">
@@ -3695,7 +3779,7 @@
 </inkml:ink>
 </file>
 
-<file path=word/ink/ink15.xml><?xml version="1.0" encoding="utf-8"?>
+<file path=word/ink/ink17.xml><?xml version="1.0" encoding="utf-8"?>
 <inkml:ink xmlns:inkml="http://www.w3.org/2003/InkML">
   <inkml:definitions>
     <inkml:context xml:id="ctx0">
@@ -3724,7 +3808,7 @@
 </inkml:ink>
 </file>
 
-<file path=word/ink/ink16.xml><?xml version="1.0" encoding="utf-8"?>
+<file path=word/ink/ink18.xml><?xml version="1.0" encoding="utf-8"?>
 <inkml:ink xmlns:inkml="http://www.w3.org/2003/InkML">
   <inkml:definitions>
     <inkml:context xml:id="ctx0">
@@ -3753,7 +3837,7 @@
 </inkml:ink>
 </file>
 
-<file path=word/ink/ink17.xml><?xml version="1.0" encoding="utf-8"?>
+<file path=word/ink/ink19.xml><?xml version="1.0" encoding="utf-8"?>
 <inkml:ink xmlns:inkml="http://www.w3.org/2003/InkML">
   <inkml:definitions>
     <inkml:context xml:id="ctx0">
@@ -3779,64 +3863,6 @@
   </inkml:definitions>
   <inkml:trace contextRef="#ctx0" brushRef="#br0">289 306 24575,'1'-1'0,"0"-1"0,0 1 0,0-1 0,0 1 0,0-1 0,0 1 0,1 0 0,-1 0 0,1 0 0,-1 0 0,1 0 0,-1 0 0,1 0 0,-1 0 0,1 0 0,0 1 0,0-1 0,2 0 0,-3 1 0,0 0 0,0 0 0,0 0 0,0 0 0,0 0 0,0 0 0,0 0 0,0 0 0,0 0 0,0 0 0,0 1 0,0-1 0,0 0 0,0 1 0,0-1 0,0 1 0,-1-1 0,1 1 0,0-1 0,0 1 0,-1 0 0,1-1 0,0 1 0,0 0 0,-1 0 0,1-1 0,-1 1 0,1 0 0,-1 0 0,1 0 0,-1 0 0,0 0 0,1 0 0,-1-1 0,0 3 0,2 14 0,-1 0 0,-1-1 0,-1 1 0,0 0 0,-1-1 0,-1 1 0,-6 20 0,-1 12 0,2 7 0,4-23 0,-2 0 0,-12 43 0,14-70-1365</inkml:trace>
   <inkml:trace contextRef="#ctx0" brushRef="#br0" timeOffset="1435.55">463 83 24575,'-8'0'0,"1"1"0,-1 0 0,1 0 0,-1 1 0,1 0 0,0 0 0,0 1 0,0 0 0,0 0 0,0 1 0,0 0 0,-7 5 0,-7 8 0,1 0 0,-21 23 0,1 0 0,1-7 0,12-10 0,-45 50 0,65-64 0,0 0 0,1 0 0,0 0 0,0 1 0,1 0 0,1 0 0,-1 0 0,2 1 0,-1-1 0,-1 15 0,-17 65 0,7-36 0,13-47 0,1 0 0,0 0 0,0 0 0,0 1 0,1-1 0,0 0 0,0 1 0,1-1 0,0 0 0,0 0 0,1 0 0,3 10 0,-3-13 0,0 0 0,0 0 0,1 0 0,-1 0 0,1 0 0,0-1 0,0 1 0,1-1 0,-1 0 0,0 0 0,1 0 0,0 0 0,0-1 0,0 1 0,0-1 0,0 0 0,0-1 0,1 1 0,-1-1 0,7 2 0,30 6 0,1-2 0,0-2 0,77 0 0,-99-5 0,0-1 0,34-5 0,-46 4 0,0-1 0,0 1 0,0-1 0,-1-1 0,1 1 0,-1-1 0,0 0 0,0-1 0,9-7 0,-9 5 0,1 1 0,-1-2 0,0 1 0,0-1 0,-1 0 0,0-1 0,0 1 0,-1-1 0,0 0 0,-1 0 0,0-1 0,0 0 0,-1 1 0,0-1 0,2-18 0,6-28 0,-3-1 0,1-68 0,-9 90 0,-1 0 0,-2 0 0,-2 1 0,-1 0 0,-1 0 0,-22-61 0,27 92 0,0 1 0,1-1 0,-1 1 0,0-1 0,0 1 0,0 0 0,0-1 0,0 1 0,-1 0 0,1 1 0,-1-1 0,1 0 0,-1 1 0,0-1 0,-4-1 0,-53-14 0,22 6 0,24 5-1365,2 2-5461</inkml:trace>
-</inkml:ink>
-</file>
-
-<file path=word/ink/ink18.xml><?xml version="1.0" encoding="utf-8"?>
-<inkml:ink xmlns:inkml="http://www.w3.org/2003/InkML">
-  <inkml:definitions>
-    <inkml:context xml:id="ctx0">
-      <inkml:inkSource xml:id="inkSrc0">
-        <inkml:traceFormat>
-          <inkml:channel name="X" type="integer" min="-2.14748E9" max="2.14748E9" units="cm"/>
-          <inkml:channel name="Y" type="integer" min="-2.14748E9" max="2.14748E9" units="cm"/>
-          <inkml:channel name="F" type="integer" max="32767" units="dev"/>
-        </inkml:traceFormat>
-        <inkml:channelProperties>
-          <inkml:channelProperty channel="X" name="resolution" value="1000" units="1/cm"/>
-          <inkml:channelProperty channel="Y" name="resolution" value="1000" units="1/cm"/>
-          <inkml:channelProperty channel="F" name="resolution" value="0" units="1/dev"/>
-        </inkml:channelProperties>
-      </inkml:inkSource>
-      <inkml:timestamp xml:id="ts0" timeString="2022-03-22T22:00:08.421"/>
-    </inkml:context>
-    <inkml:brush xml:id="br0">
-      <inkml:brushProperty name="width" value="0.025" units="cm"/>
-      <inkml:brushProperty name="height" value="0.025" units="cm"/>
-      <inkml:brushProperty name="color" value="#F6630D"/>
-    </inkml:brush>
-  </inkml:definitions>
-  <inkml:trace contextRef="#ctx0" brushRef="#br0">212 237 24575,'0'262'-1365,"0"-251"-5461</inkml:trace>
-  <inkml:trace contextRef="#ctx0" brushRef="#br0" timeOffset="1352.28">286 0 24575,'-6'0'0,"-1"1"0,0 0 0,1 0 0,-1 0 0,1 1 0,0-1 0,-1 2 0,1-1 0,0 1 0,0 0 0,1 0 0,-1 0 0,0 1 0,1 0 0,-8 7 0,-2 5 0,-1 1 0,2 1 0,-15 24 0,-9 10 0,29-39 0,0 1 0,1 0 0,0 0 0,2 1 0,-1 0 0,2 0 0,-8 30 0,11-35 0,1 1 0,1 0 0,0-1 0,0 1 0,1 0 0,0-1 0,0 1 0,2-1 0,-1 1 0,1-1 0,1 0 0,-1 0 0,12 18 0,-14-26 0,1 0 0,0 0 0,0-1 0,0 1 0,1-1 0,-1 1 0,0-1 0,1 0 0,-1 0 0,0 0 0,1 0 0,-1 0 0,1-1 0,0 1 0,-1-1 0,1 0 0,3 0 0,54-2 0,-32 0 0,-1 1 0,3 2 0,1-2 0,-1-1 0,0-1 0,0-1 0,56-17 0,-81 18 0,0 1 0,-1-1 0,1 0 0,-1-1 0,0 1 0,0-1 0,0 1 0,-1-1 0,1 0 0,-1-1 0,0 1 0,0-1 0,0 1 0,-1-1 0,1 0 0,2-9 0,3-10 0,-1 0 0,4-32 0,-6 34 0,2-10 0,-1 6 0,-1-1 0,2-31 0,-6 52 0,-1 1 0,0-1 0,0 0 0,-1 0 0,1 1 0,-1-1 0,-1 0 0,1 1 0,-1-1 0,0 1 0,0-1 0,0 1 0,-1 0 0,0 0 0,-6-9 0,6 12 7,0 0-1,1 0 0,-1 0 0,0 0 1,0 0-1,-1 1 0,1-1 1,0 1-1,0 0 0,-1 0 1,1 0-1,-1 1 0,1-1 0,-1 1 1,1 0-1,0 0 0,-1 0 1,-4 1-1,0 0-218,0 0 0,1 0 0,-1 1-1,0 0 1,1 0 0,-15 7 0,14-4-6614</inkml:trace>
-</inkml:ink>
-</file>
-
-<file path=word/ink/ink19.xml><?xml version="1.0" encoding="utf-8"?>
-<inkml:ink xmlns:inkml="http://www.w3.org/2003/InkML">
-  <inkml:definitions>
-    <inkml:context xml:id="ctx0">
-      <inkml:inkSource xml:id="inkSrc0">
-        <inkml:traceFormat>
-          <inkml:channel name="X" type="integer" min="-2.14748E9" max="2.14748E9" units="cm"/>
-          <inkml:channel name="Y" type="integer" min="-2.14748E9" max="2.14748E9" units="cm"/>
-          <inkml:channel name="F" type="integer" max="32767" units="dev"/>
-        </inkml:traceFormat>
-        <inkml:channelProperties>
-          <inkml:channelProperty channel="X" name="resolution" value="1000" units="1/cm"/>
-          <inkml:channelProperty channel="Y" name="resolution" value="1000" units="1/cm"/>
-          <inkml:channelProperty channel="F" name="resolution" value="0" units="1/dev"/>
-        </inkml:channelProperties>
-      </inkml:inkSource>
-      <inkml:timestamp xml:id="ts0" timeString="2022-03-22T22:19:02.651"/>
-    </inkml:context>
-    <inkml:brush xml:id="br0">
-      <inkml:brushProperty name="width" value="0.025" units="cm"/>
-      <inkml:brushProperty name="height" value="0.025" units="cm"/>
-      <inkml:brushProperty name="color" value="#F6630D"/>
-    </inkml:brush>
-  </inkml:definitions>
-  <inkml:trace contextRef="#ctx0" brushRef="#br0">427 222 24575,'0'6'0,"-12"14"0,-4 9 0,1 7 0,-3 2 0,1 1 0,4 0 0,3-7-8191</inkml:trace>
-  <inkml:trace contextRef="#ctx0" brushRef="#br0" timeOffset="2020.67">532 47 24575,'0'-2'0,"-1"1"0,1-1 0,-1 1 0,1 0 0,-1 0 0,0-1 0,1 1 0,-1 0 0,0 0 0,0 0 0,0 0 0,0 0 0,0 0 0,0 0 0,0 0 0,0 0 0,0 0 0,-1 0 0,1 1 0,0-1 0,-1 1 0,1-1 0,0 1 0,-1-1 0,1 1 0,0 0 0,-3-1 0,-42-4 0,34 5 0,0 1 0,0 0 0,0 1 0,0 1 0,0 0 0,0 0 0,0 1 0,1 0 0,-17 10 0,-5 5 0,-52 41 0,57-40 0,18-13 0,-1-1 0,-1 0 0,-19 7 0,18-8 0,1 0 0,0 1 0,-13 8 0,21-11 0,1-1 0,0 1 0,-1 0 0,1 0 0,0 0 0,1 0 0,-1 0 0,0 1 0,1 0 0,0-1 0,0 1 0,0 0 0,0 0 0,-1 4 0,1-1 0,1 0 0,-1 0 0,1 0 0,0 0 0,1 0 0,0 0 0,0 0 0,0 1 0,1-1 0,0 0 0,1 0 0,-1 0 0,1-1 0,0 1 0,1 0 0,4 7 0,-1-4 0,0 1 0,2-1 0,-1-1 0,1 0 0,0 0 0,1 0 0,0-1 0,18 13 0,-24-20 0,23 18 0,35 19 0,-51-33 0,0 0 0,0-1 0,1 0 0,0-1 0,0 0 0,0 0 0,14 0 0,9 0 0,0-1 0,37-3 0,-61 0 0,0 0 0,0-1 0,0 0 0,-1 0 0,1-1 0,0 0 0,-1-1 0,0 0 0,0 0 0,0-1 0,14-11 0,-12 8 0,-3 2 0,0 0 0,-1 0 0,0-1 0,0 0 0,0 0 0,0-1 0,-1 1 0,-1-1 0,1-1 0,-1 1 0,-1-1 0,6-14 0,52-194 0,-61 214 0,0-1 0,0 0 0,0 0 0,0 0 0,-1 0 0,1 0 0,-1 0 0,0 0 0,0 0 0,-1 0 0,1 0 0,-1 0 0,0 0 0,0 0 0,0 0 0,-1 0 0,-3-6 0,2 5 0,0 1 0,-1-1 0,0 1 0,0 0 0,-1 0 0,1 0 0,-1 1 0,1 0 0,-1 0 0,0 0 0,-1 0 0,-5-2 0,-143-50-1365,121 40-5461</inkml:trace>
 </inkml:ink>
 </file>
 
@@ -3866,6 +3892,64 @@
   </inkml:definitions>
   <inkml:trace contextRef="#ctx0" brushRef="#br0">162 170 24575,'27'-3'0,"-24"2"0,0 0 0,0 1 0,0-1 0,1 1 0,-1 0 0,0 0 0,0 0 0,5 1 0,-7 0 0,0-1 0,0 1 0,0 0 0,0-1 0,0 1 0,0 0 0,0 0 0,0 0 0,0 0 0,-1-1 0,1 1 0,0 0 0,0 0 0,-1 1 0,1-1 0,-1 0 0,1 0 0,-1 0 0,0 0 0,1 0 0,-1 0 0,0 1 0,0-1 0,0 0 0,0 0 0,0 0 0,0 3 0,1 8 0,-1 0 0,0 0 0,0 1 0,-2-1 0,1 0 0,-2 0 0,1 0 0,-2 0 0,0 0 0,0-1 0,-8 15 0,10-24 0,1 0 0,-1 0 0,0 0 0,-1 0 0,1 0 0,0-1 0,0 1 0,-1-1 0,1 1 0,-1-1 0,-3 1 0,-19 13 0,67-21 0,34-24-1365,-64 26-5461</inkml:trace>
   <inkml:trace contextRef="#ctx0" brushRef="#br0" timeOffset="1987.06">312 19 24575,'0'0'0,"0"-1"0,0 0 0,0 0 0,0 1 0,0-1 0,0 0 0,0 1 0,0-1 0,0 0 0,-1 0 0,1 1 0,0-1 0,-1 0 0,1 1 0,0-1 0,-1 1 0,1-1 0,-1 0 0,1 1 0,-1-1 0,1 1 0,-1-1 0,1 1 0,-1 0 0,1-1 0,-1 1 0,0-1 0,1 1 0,-2-1 0,0 1 0,0 0 0,0-1 0,0 1 0,0 0 0,-1 0 0,1 0 0,0 0 0,0 1 0,0-1 0,-3 1 0,-2 1 0,-1 1 0,1 0 0,0 0 0,-13 8 0,1 2 0,1 1 0,0 1 0,1 1 0,1 1 0,1 0 0,0 1 0,1 0 0,1 1 0,1 1 0,1 0 0,0 0 0,2 1 0,-11 33 0,14-26 0,1 1 0,2-1 0,0 1 0,3 29 0,0-53 0,0 0 0,0-1 0,1 1 0,0 0 0,0-1 0,0 1 0,0 0 0,1-1 0,0 1 0,0-1 0,0 0 0,0 0 0,1 0 0,0 0 0,5 6 0,-3-5 0,1 0 0,0 0 0,0-1 0,0 0 0,1 0 0,-1 0 0,1-1 0,0 0 0,8 3 0,7 0 0,0-2 0,0 0 0,1-1 0,0-1 0,34-1 0,-55-1 0,6 0 0,-1 0 0,1-1 0,0 1 0,14-5 0,-19 4 0,-1 0 0,0 0 0,1 0 0,-1 0 0,0-1 0,0 1 0,0-1 0,0 1 0,0-1 0,-1 0 0,1 1 0,0-1 0,-1 0 0,1 0 0,-1 0 0,0-1 0,0 1 0,0 0 0,2-4 0,52-157 0,-48 147 0,-1 0 0,-1-1 0,0 1 0,-1-1 0,-1 0 0,0 0 0,-1 0 0,-1-1 0,-1 1 0,-1 0 0,-4-29 0,0 33 0,-1 0 0,-1 1 0,0 0 0,0 0 0,-1 0 0,-1 1 0,-17-18 0,23 26 0,-8-8-1365,2 4-5461</inkml:trace>
+</inkml:ink>
+</file>
+
+<file path=word/ink/ink20.xml><?xml version="1.0" encoding="utf-8"?>
+<inkml:ink xmlns:inkml="http://www.w3.org/2003/InkML">
+  <inkml:definitions>
+    <inkml:context xml:id="ctx0">
+      <inkml:inkSource xml:id="inkSrc0">
+        <inkml:traceFormat>
+          <inkml:channel name="X" type="integer" min="-2.14748E9" max="2.14748E9" units="cm"/>
+          <inkml:channel name="Y" type="integer" min="-2.14748E9" max="2.14748E9" units="cm"/>
+          <inkml:channel name="F" type="integer" max="32767" units="dev"/>
+        </inkml:traceFormat>
+        <inkml:channelProperties>
+          <inkml:channelProperty channel="X" name="resolution" value="1000" units="1/cm"/>
+          <inkml:channelProperty channel="Y" name="resolution" value="1000" units="1/cm"/>
+          <inkml:channelProperty channel="F" name="resolution" value="0" units="1/dev"/>
+        </inkml:channelProperties>
+      </inkml:inkSource>
+      <inkml:timestamp xml:id="ts0" timeString="2022-03-22T22:00:08.421"/>
+    </inkml:context>
+    <inkml:brush xml:id="br0">
+      <inkml:brushProperty name="width" value="0.025" units="cm"/>
+      <inkml:brushProperty name="height" value="0.025" units="cm"/>
+      <inkml:brushProperty name="color" value="#F6630D"/>
+    </inkml:brush>
+  </inkml:definitions>
+  <inkml:trace contextRef="#ctx0" brushRef="#br0">212 237 24575,'0'262'-1365,"0"-251"-5461</inkml:trace>
+  <inkml:trace contextRef="#ctx0" brushRef="#br0" timeOffset="1352.28">286 0 24575,'-6'0'0,"-1"1"0,0 0 0,1 0 0,-1 0 0,1 1 0,0-1 0,-1 2 0,1-1 0,0 1 0,0 0 0,1 0 0,-1 0 0,0 1 0,1 0 0,-8 7 0,-2 5 0,-1 1 0,2 1 0,-15 24 0,-9 10 0,29-39 0,0 1 0,1 0 0,0 0 0,2 1 0,-1 0 0,2 0 0,-8 30 0,11-35 0,1 1 0,1 0 0,0-1 0,0 1 0,1 0 0,0-1 0,0 1 0,2-1 0,-1 1 0,1-1 0,1 0 0,-1 0 0,12 18 0,-14-26 0,1 0 0,0 0 0,0-1 0,0 1 0,1-1 0,-1 1 0,0-1 0,1 0 0,-1 0 0,0 0 0,1 0 0,-1 0 0,1-1 0,0 1 0,-1-1 0,1 0 0,3 0 0,54-2 0,-32 0 0,-1 1 0,3 2 0,1-2 0,-1-1 0,0-1 0,0-1 0,56-17 0,-81 18 0,0 1 0,-1-1 0,1 0 0,-1-1 0,0 1 0,0-1 0,0 1 0,-1-1 0,1 0 0,-1-1 0,0 1 0,0-1 0,0 1 0,-1-1 0,1 0 0,2-9 0,3-10 0,-1 0 0,4-32 0,-6 34 0,2-10 0,-1 6 0,-1-1 0,2-31 0,-6 52 0,-1 1 0,0-1 0,0 0 0,-1 0 0,1 1 0,-1-1 0,-1 0 0,1 1 0,-1-1 0,0 1 0,0-1 0,0 1 0,-1 0 0,0 0 0,-6-9 0,6 12 7,0 0-1,1 0 0,-1 0 0,0 0 1,0 0-1,-1 1 0,1-1 1,0 1-1,0 0 0,-1 0 1,1 0-1,-1 1 0,1-1 0,-1 1 1,1 0-1,0 0 0,-1 0 1,-4 1-1,0 0-218,0 0 0,1 0 0,-1 1-1,0 0 1,1 0 0,-15 7 0,14-4-6614</inkml:trace>
+</inkml:ink>
+</file>
+
+<file path=word/ink/ink21.xml><?xml version="1.0" encoding="utf-8"?>
+<inkml:ink xmlns:inkml="http://www.w3.org/2003/InkML">
+  <inkml:definitions>
+    <inkml:context xml:id="ctx0">
+      <inkml:inkSource xml:id="inkSrc0">
+        <inkml:traceFormat>
+          <inkml:channel name="X" type="integer" min="-2.14748E9" max="2.14748E9" units="cm"/>
+          <inkml:channel name="Y" type="integer" min="-2.14748E9" max="2.14748E9" units="cm"/>
+          <inkml:channel name="F" type="integer" max="32767" units="dev"/>
+        </inkml:traceFormat>
+        <inkml:channelProperties>
+          <inkml:channelProperty channel="X" name="resolution" value="1000" units="1/cm"/>
+          <inkml:channelProperty channel="Y" name="resolution" value="1000" units="1/cm"/>
+          <inkml:channelProperty channel="F" name="resolution" value="0" units="1/dev"/>
+        </inkml:channelProperties>
+      </inkml:inkSource>
+      <inkml:timestamp xml:id="ts0" timeString="2022-03-22T22:19:02.651"/>
+    </inkml:context>
+    <inkml:brush xml:id="br0">
+      <inkml:brushProperty name="width" value="0.025" units="cm"/>
+      <inkml:brushProperty name="height" value="0.025" units="cm"/>
+      <inkml:brushProperty name="color" value="#F6630D"/>
+    </inkml:brush>
+  </inkml:definitions>
+  <inkml:trace contextRef="#ctx0" brushRef="#br0">427 222 24575,'0'6'0,"-12"14"0,-4 9 0,1 7 0,-3 2 0,1 1 0,4 0 0,3-7-8191</inkml:trace>
+  <inkml:trace contextRef="#ctx0" brushRef="#br0" timeOffset="2020.67">532 47 24575,'0'-2'0,"-1"1"0,1-1 0,-1 1 0,1 0 0,-1 0 0,0-1 0,1 1 0,-1 0 0,0 0 0,0 0 0,0 0 0,0 0 0,0 0 0,0 0 0,0 0 0,0 0 0,0 0 0,-1 0 0,1 1 0,0-1 0,-1 1 0,1-1 0,0 1 0,-1-1 0,1 1 0,0 0 0,-3-1 0,-42-4 0,34 5 0,0 1 0,0 0 0,0 1 0,0 1 0,0 0 0,0 0 0,0 1 0,1 0 0,-17 10 0,-5 5 0,-52 41 0,57-40 0,18-13 0,-1-1 0,-1 0 0,-19 7 0,18-8 0,1 0 0,0 1 0,-13 8 0,21-11 0,1-1 0,0 1 0,-1 0 0,1 0 0,0 0 0,1 0 0,-1 0 0,0 1 0,1 0 0,0-1 0,0 1 0,0 0 0,0 0 0,-1 4 0,1-1 0,1 0 0,-1 0 0,1 0 0,0 0 0,1 0 0,0 0 0,0 0 0,0 1 0,1-1 0,0 0 0,1 0 0,-1 0 0,1-1 0,0 1 0,1 0 0,4 7 0,-1-4 0,0 1 0,2-1 0,-1-1 0,1 0 0,0 0 0,1 0 0,0-1 0,18 13 0,-24-20 0,23 18 0,35 19 0,-51-33 0,0 0 0,0-1 0,1 0 0,0-1 0,0 0 0,0 0 0,14 0 0,9 0 0,0-1 0,37-3 0,-61 0 0,0 0 0,0-1 0,0 0 0,-1 0 0,1-1 0,0 0 0,-1-1 0,0 0 0,0 0 0,0-1 0,14-11 0,-12 8 0,-3 2 0,0 0 0,-1 0 0,0-1 0,0 0 0,0 0 0,0-1 0,-1 1 0,-1-1 0,1-1 0,-1 1 0,-1-1 0,6-14 0,52-194 0,-61 214 0,0-1 0,0 0 0,0 0 0,0 0 0,-1 0 0,1 0 0,-1 0 0,0 0 0,0 0 0,-1 0 0,1 0 0,-1 0 0,0 0 0,0 0 0,0 0 0,-1 0 0,-3-6 0,2 5 0,0 1 0,-1-1 0,0 1 0,0 0 0,-1 0 0,1 0 0,-1 1 0,1 0 0,-1 0 0,0 0 0,-1 0 0,-5-2 0,-143-50-1365,121 40-5461</inkml:trace>
 </inkml:ink>
 </file>
 
@@ -4062,7 +4146,7 @@
           <inkml:channelProperty channel="F" name="resolution" value="0" units="1/dev"/>
         </inkml:channelProperties>
       </inkml:inkSource>
-      <inkml:timestamp xml:id="ts0" timeString="2022-03-22T22:07:21.071"/>
+      <inkml:timestamp xml:id="ts0" timeString="2022-03-22T22:25:44.416"/>
     </inkml:context>
     <inkml:brush xml:id="br0">
       <inkml:brushProperty name="width" value="0.025" units="cm"/>
@@ -4070,9 +4154,8 @@
       <inkml:brushProperty name="color" value="#F6630D"/>
     </inkml:brush>
   </inkml:definitions>
-  <inkml:trace contextRef="#ctx0" brushRef="#br0">200 116 24575,'0'6'0,"-1"1"0,0-1 0,0 0 0,-1 0 0,0 0 0,0 0 0,-1 0 0,1 0 0,-1 0 0,-1-1 0,1 1 0,-1-1 0,0 0 0,0 0 0,0 0 0,-1-1 0,1 0 0,-1 1 0,0-2 0,-7 5 0,12-8 0,0 0 0,0 0 0,1 0 0,-1 0 0,0 0 0,0 1 0,0-1 0,0 0 0,0 0 0,0 0 0,0 0 0,0 0 0,1 0 0,-1 0 0,0 0 0,0 0 0,0 1 0,0-1 0,0 0 0,0 0 0,0 0 0,0 0 0,0 0 0,0 0 0,0 1 0,0-1 0,0 0 0,0 0 0,0 0 0,0 0 0,0 0 0,0 0 0,0 1 0,0-1 0,0 0 0,0 0 0,0 0 0,0 0 0,0 0 0,0 0 0,0 0 0,0 1 0,-1-1 0,1 0 0,0 0 0,0 0 0,0 0 0,0 0 0,0 0 0,0 0 0,0 0 0,0 0 0,-1 0 0,1 0 0,0 1 0,0-1 0,0 0 0,0 0 0,0 0 0,0 0 0,0 0 0,-1 0 0,1 0 0,0 0 0,18 2 0,32-2 0,-44 0 0,95 0-1365,-85 0-5461</inkml:trace>
-  <inkml:trace contextRef="#ctx0" brushRef="#br0" timeOffset="835.42">275 129 24575,'0'2'0,"0"3"0,0 5 0,0 2 0,0 5 0,0 0 0,0 0 0,0 1 0,0 0 0,0-1 0,0-2 0,0-1 0,0 0 0,0-1 0,0 1 0,0 1 0,0 0 0,0-3-8191</inkml:trace>
-  <inkml:trace contextRef="#ctx0" brushRef="#br0" timeOffset="2527.53">375 128 24575,'0'-2'0,"0"0"0,0-1 0,0 1 0,-1 0 0,1 0 0,-1-1 0,0 1 0,0 0 0,1 0 0,-1 0 0,-1 0 0,1 0 0,0 0 0,0 0 0,-1 0 0,1 1 0,-1-1 0,1 0 0,-1 1 0,0-1 0,-3-1 0,-3-2 0,0 1 0,0 0 0,-1 0 0,-10-2 0,-8-4 0,4 0 0,-56-22 0,73 30 0,0 1 0,-1-1 0,1 1 0,-1 0 0,1 1 0,-1-1 0,0 1 0,1 1 0,-1-1 0,-8 3 0,13-2 0,-1 0 0,1 0 0,0 0 0,0 1 0,0-1 0,0 1 0,0-1 0,0 1 0,1 0 0,-1 0 0,1 0 0,-1 0 0,1 0 0,-1 0 0,1 0 0,0 0 0,0 0 0,0 1 0,1-1 0,-2 4 0,-11 59 0,9-39 0,-12 32 0,11-43 0,1 0 0,0 0 0,1 1 0,-2 20 0,4-25 0,1 0 0,0 1 0,1-1 0,0 0 0,3 12 0,-3-19 0,1 0 0,-1-1 0,1 1 0,0 0 0,0-1 0,0 1 0,1-1 0,-1 0 0,1 0 0,0 0 0,0 0 0,0 0 0,0-1 0,0 1 0,1-1 0,-1 0 0,5 3 0,2 0 0,-1 0 0,1 0 0,1-1 0,-1-1 0,0 1 0,20 2 0,-26-5 0,1-1 0,-1 0 0,1 0 0,-1-1 0,0 1 0,1-1 0,-1 0 0,1 0 0,-1 0 0,0-1 0,0 1 0,0-1 0,0 0 0,0 0 0,0-1 0,0 1 0,-1-1 0,1 0 0,3-3 0,8-9 0,79-83 0,-84 87 0,-1-1 0,-1 0 0,0 0 0,0-1 0,-1 0 0,-1 0 0,5-15 0,-5-12-1365,-6 26-5461</inkml:trace>
+  <inkml:trace contextRef="#ctx0" brushRef="#br0">402 186 24575,'-5'0'0,"-7"15"0,-12 21 0,-1 15 0,-2 13 0,3 7 0,7 2 0,5-8 0,5-8 0,4-15-8191</inkml:trace>
+  <inkml:trace contextRef="#ctx0" brushRef="#br0" timeOffset="1627.75">462 36 24575,'0'-1'0,"0"-1"0,-1 1 0,1 0 0,0 0 0,-1 0 0,1 0 0,-1 0 0,0 0 0,1 0 0,-1 0 0,0 0 0,1 0 0,-1 1 0,0-1 0,0 0 0,0 0 0,0 1 0,0-1 0,0 0 0,0 1 0,0-1 0,0 1 0,0-1 0,0 1 0,0 0 0,0 0 0,-2-1 0,-36-5 0,35 5 0,-25-2 0,-1 1 0,0 1 0,-55 5 0,74 0 0,1 0 0,-1 0 0,1 1 0,0 1 0,1 0 0,-1 0 0,1 1 0,0 0 0,1 0 0,-9 10 0,-8 6 0,18-16 0,-1 0 0,1 1 0,1 0 0,0 1 0,0-1 0,0 1 0,1 0 0,0 1 0,1-1 0,0 1 0,1 0 0,0 0 0,0 0 0,-1 18 0,1 2 0,1-1 0,2 1 0,6 57 0,-5-81 0,-1-1 0,1 1 0,1-1 0,-1 1 0,1-1 0,-1 0 0,2 0 0,-1 0 0,0 0 0,1 0 0,0 0 0,0-1 0,1 1 0,-1-1 0,1 0 0,0 0 0,5 4 0,-3-4 0,1 0 0,0 0 0,0-1 0,1 0 0,-1 0 0,1 0 0,-1-1 0,1 0 0,0-1 0,0 0 0,10 1 0,-4-1 0,1 0 0,-1-1 0,0-1 0,1 0 0,-1-1 0,0 0 0,1-1 0,-2-1 0,1 0 0,0-1 0,-1-1 0,0 0 0,0 0 0,0-2 0,22-16 0,-28 16 0,-1-1 0,1 1 0,-1-2 0,0 1 0,-1 0 0,0-1 0,-1 0 0,0 0 0,-1-1 0,5-20 0,7-17 0,10-15-74,-13 38-184,-2-1-1,-1 0 1,-1-1 0,9-51 0,-15 49-6568</inkml:trace>
 </inkml:ink>
 </file>
 

</xml_diff>